<commit_message>
Calculate average and find outliers
</commit_message>
<xml_diff>
--- a/Project 2/p2.1-submission-NND.docx
+++ b/Project 2/p2.1-submission-NND.docx
@@ -25,10 +25,7 @@
         <w:jc w:val="center"/>
       </w:pPr>
       <w:r>
-        <w:t xml:space="preserve">Make a copy of this document. </w:t>
-      </w:r>
-      <w:r>
-        <w:t>Complete each section. When you are ready, save your file as a PDF document and submit it here:</w:t>
+        <w:t>Make a copy of this document. Complete each section. When you are ready, save your file as a PDF document and submit it here:</w:t>
       </w:r>
       <w:hyperlink r:id="rId5">
         <w:r>
@@ -51,10 +48,7 @@
         <w:fldChar w:fldCharType="begin"/>
       </w:r>
       <w:r>
-        <w:instrText xml:space="preserve"> HYPERLINK "https://classroom.udacity.com/</w:instrText>
-      </w:r>
-      <w:r>
-        <w:instrText xml:space="preserve">nanodegrees/nd008/parts/8d60a887-d4c1-4b0e-8873-b2f36435eb39/project" </w:instrText>
+        <w:instrText xml:space="preserve"> HYPERLINK "https://classroom.udacity.com/nanodegrees/nd008/parts/8d60a887-d4c1-4b0e-8873-b2f36435eb39/project" </w:instrText>
       </w:r>
       <w:r>
         <w:fldChar w:fldCharType="separate"/>
@@ -113,10 +107,7 @@
         <w:contextualSpacing/>
       </w:pPr>
       <w:r>
-        <w:t>What decisions needs</w:t>
-      </w:r>
-      <w:r>
-        <w:t xml:space="preserve"> to be made?</w:t>
+        <w:t>What decisions needs to be made?</w:t>
       </w:r>
     </w:p>
     <w:p>
@@ -191,8 +182,6 @@
         </w:rPr>
         <w:t>Build your training set given the data provided to you. Your column sums of your dataset should match the sums in the table below.</w:t>
       </w:r>
-      <w:bookmarkStart w:id="0" w:name="_GoBack"/>
-      <w:bookmarkEnd w:id="0"/>
     </w:p>
     <w:p>
       <w:pPr>
@@ -217,15 +206,7 @@
           <w:sz w:val="20"/>
           <w:szCs w:val="20"/>
         </w:rPr>
-        <w:t>In addition provide the avera</w:t>
-      </w:r>
-      <w:r>
-        <w:rPr>
-          <w:i/>
-          <w:sz w:val="20"/>
-          <w:szCs w:val="20"/>
-        </w:rPr>
-        <w:t>ges on your data set here to help reviewers check your work. You should round up to two decimal places, ex: 1.24</w:t>
+        <w:t>In addition provide the averages on your data set here to help reviewers check your work. You should round up to two decimal places, ex: 1.24</w:t>
       </w:r>
     </w:p>
     <w:p>
@@ -388,6 +369,14 @@
                 <w:szCs w:val="20"/>
               </w:rPr>
             </w:pPr>
+            <w:r>
+              <w:rPr>
+                <w:i/>
+                <w:sz w:val="20"/>
+                <w:szCs w:val="20"/>
+              </w:rPr>
+              <w:t>19,442.00</w:t>
+            </w:r>
           </w:p>
         </w:tc>
       </w:tr>
@@ -469,6 +458,14 @@
                 <w:szCs w:val="20"/>
               </w:rPr>
             </w:pPr>
+            <w:r>
+              <w:rPr>
+                <w:i/>
+                <w:sz w:val="20"/>
+                <w:szCs w:val="20"/>
+              </w:rPr>
+              <w:t>343,027.60</w:t>
+            </w:r>
           </w:p>
         </w:tc>
       </w:tr>
@@ -532,6 +529,14 @@
                 <w:szCs w:val="20"/>
               </w:rPr>
             </w:pPr>
+            <w:r>
+              <w:rPr>
+                <w:i/>
+                <w:sz w:val="20"/>
+                <w:szCs w:val="20"/>
+              </w:rPr>
+              <w:t>3,096.73</w:t>
+            </w:r>
           </w:p>
         </w:tc>
       </w:tr>
@@ -595,6 +600,14 @@
                 <w:szCs w:val="20"/>
               </w:rPr>
             </w:pPr>
+            <w:r>
+              <w:rPr>
+                <w:i/>
+                <w:sz w:val="20"/>
+                <w:szCs w:val="20"/>
+              </w:rPr>
+              <w:t>3,006.49</w:t>
+            </w:r>
           </w:p>
         </w:tc>
       </w:tr>
@@ -658,6 +671,16 @@
                 <w:szCs w:val="20"/>
               </w:rPr>
             </w:pPr>
+            <w:r>
+              <w:rPr>
+                <w:i/>
+                <w:sz w:val="20"/>
+                <w:szCs w:val="20"/>
+              </w:rPr>
+              <w:t>5.71</w:t>
+            </w:r>
+            <w:bookmarkStart w:id="0" w:name="_GoBack"/>
+            <w:bookmarkEnd w:id="0"/>
           </w:p>
         </w:tc>
       </w:tr>
@@ -721,6 +744,14 @@
                 <w:szCs w:val="20"/>
               </w:rPr>
             </w:pPr>
+            <w:r>
+              <w:rPr>
+                <w:i/>
+                <w:sz w:val="20"/>
+                <w:szCs w:val="20"/>
+              </w:rPr>
+              <w:t>5,695.71</w:t>
+            </w:r>
           </w:p>
         </w:tc>
       </w:tr>
@@ -809,15 +840,7 @@
           <w:szCs w:val="28"/>
           <w:u w:val="single"/>
         </w:rPr>
-        <w:t>Su</w:t>
-      </w:r>
-      <w:r>
-        <w:rPr>
-          <w:sz w:val="28"/>
-          <w:szCs w:val="28"/>
-          <w:u w:val="single"/>
-        </w:rPr>
-        <w:t>bmit</w:t>
+        <w:t>Submit</w:t>
       </w:r>
       <w:proofErr w:type="gramEnd"/>
     </w:p>

</xml_diff>

<commit_message>
Finish analysis project 2
</commit_message>
<xml_diff>
--- a/Project 2/p2.1-submission-NND.docx
+++ b/Project 2/p2.1-submission-NND.docx
@@ -111,18 +111,29 @@
       </w:r>
     </w:p>
     <w:p>
-      <w:r>
-        <w:t>T</w:t>
-      </w:r>
-      <w:r>
-        <w:t xml:space="preserve">he city for </w:t>
+      <w:pPr>
+        <w:rPr>
+          <w:i/>
+        </w:rPr>
+      </w:pPr>
+      <w:r>
+        <w:rPr>
+          <w:i/>
+        </w:rPr>
+        <w:t xml:space="preserve">The city for </w:t>
       </w:r>
       <w:proofErr w:type="spellStart"/>
       <w:r>
+        <w:rPr>
+          <w:i/>
+        </w:rPr>
         <w:t>Pawdacity’s</w:t>
       </w:r>
       <w:proofErr w:type="spellEnd"/>
       <w:r>
+        <w:rPr>
+          <w:i/>
+        </w:rPr>
         <w:t xml:space="preserve"> newest store, based on predicted yearly sales.</w:t>
       </w:r>
     </w:p>
@@ -141,18 +152,84 @@
     </w:p>
     <w:p>
       <w:pPr>
-        <w:contextualSpacing/>
-      </w:pPr>
-      <w:r>
-        <w:t>Outcome:</w:t>
-      </w:r>
-    </w:p>
-    <w:p>
-      <w:pPr>
-        <w:contextualSpacing/>
-      </w:pPr>
-      <w:r>
-        <w:t xml:space="preserve">Potential predictors: </w:t>
+        <w:rPr>
+          <w:i/>
+        </w:rPr>
+      </w:pPr>
+      <w:r>
+        <w:rPr>
+          <w:i/>
+        </w:rPr>
+        <w:t>Outcome</w:t>
+      </w:r>
+      <w:r>
+        <w:rPr>
+          <w:i/>
+        </w:rPr>
+        <w:t xml:space="preserve"> variable</w:t>
+      </w:r>
+      <w:r>
+        <w:rPr>
+          <w:i/>
+        </w:rPr>
+        <w:t>:</w:t>
+      </w:r>
+      <w:r>
+        <w:rPr>
+          <w:i/>
+        </w:rPr>
+        <w:t xml:space="preserve"> Total </w:t>
+      </w:r>
+      <w:proofErr w:type="spellStart"/>
+      <w:r>
+        <w:rPr>
+          <w:i/>
+        </w:rPr>
+        <w:t>Pawdacity</w:t>
+      </w:r>
+      <w:proofErr w:type="spellEnd"/>
+      <w:r>
+        <w:rPr>
+          <w:i/>
+        </w:rPr>
+        <w:t xml:space="preserve"> Sales</w:t>
+      </w:r>
+      <w:r>
+        <w:rPr>
+          <w:i/>
+        </w:rPr>
+        <w:t xml:space="preserve"> (by year)</w:t>
+      </w:r>
+      <w:r>
+        <w:rPr>
+          <w:i/>
+        </w:rPr>
+        <w:t>.</w:t>
+      </w:r>
+    </w:p>
+    <w:p>
+      <w:pPr>
+        <w:rPr>
+          <w:i/>
+        </w:rPr>
+      </w:pPr>
+      <w:r>
+        <w:rPr>
+          <w:i/>
+        </w:rPr>
+        <w:t>Potential predictors:</w:t>
+      </w:r>
+      <w:r>
+        <w:rPr>
+          <w:i/>
+        </w:rPr>
+        <w:t xml:space="preserve"> Census population, household with under 18, land area, population density, total families. </w:t>
+      </w:r>
+      <w:r>
+        <w:rPr>
+          <w:i/>
+        </w:rPr>
+        <w:t xml:space="preserve"> </w:t>
       </w:r>
     </w:p>
     <w:p>
@@ -679,8 +756,6 @@
               </w:rPr>
               <w:t>5.71</w:t>
             </w:r>
-            <w:bookmarkStart w:id="0" w:name="_GoBack"/>
-            <w:bookmarkEnd w:id="0"/>
           </w:p>
         </w:tc>
       </w:tr>
@@ -816,6 +891,46 @@
         <w:t>. Please explain your reasoning.</w:t>
       </w:r>
     </w:p>
+    <w:p>
+      <w:pPr>
+        <w:rPr>
+          <w:i/>
+        </w:rPr>
+      </w:pPr>
+      <w:r>
+        <w:rPr>
+          <w:i/>
+        </w:rPr>
+        <w:lastRenderedPageBreak/>
+        <w:t xml:space="preserve">Sheridan city is the outlier in the training set. Because the data set is small, I will retain the record of that city and make imputation </w:t>
+      </w:r>
+      <w:r>
+        <w:rPr>
+          <w:i/>
+        </w:rPr>
+        <w:t xml:space="preserve">for all the outliers </w:t>
+      </w:r>
+      <w:r>
+        <w:rPr>
+          <w:i/>
+        </w:rPr>
+        <w:t>based on median value. I will not impute the outlier</w:t>
+      </w:r>
+      <w:r>
+        <w:rPr>
+          <w:i/>
+        </w:rPr>
+        <w:t>s</w:t>
+      </w:r>
+      <w:bookmarkStart w:id="0" w:name="_GoBack"/>
+      <w:bookmarkEnd w:id="0"/>
+      <w:r>
+        <w:rPr>
+          <w:i/>
+        </w:rPr>
+        <w:t xml:space="preserve"> by mean value because standard distribution is not guaranteed. </w:t>
+      </w:r>
+    </w:p>
     <w:p/>
     <w:p>
       <w:pPr>
@@ -848,7 +963,6 @@
       <w:bookmarkStart w:id="1" w:name="_2et92p0" w:colFirst="0" w:colLast="0"/>
       <w:bookmarkEnd w:id="1"/>
       <w:r>
-        <w:lastRenderedPageBreak/>
         <w:t xml:space="preserve">Please check your answers against the requirements of the project dictated by the </w:t>
       </w:r>
       <w:hyperlink r:id="rId7" w:anchor="!/rubrics/382/view">

</xml_diff>

<commit_message>
Revise for treating missing
</commit_message>
<xml_diff>
--- a/Project 2/p2.1-submission-NND.docx
+++ b/Project 2/p2.1-submission-NND.docx
@@ -988,10 +988,35 @@
         </w:rPr>
         <w:t>unlike other cities.</w:t>
       </w:r>
+      <w:r>
+        <w:rPr>
+          <w:i/>
+        </w:rPr>
+        <w:t xml:space="preserve"> In addition, I will keep the record of Gillette city and Rock Springs city because</w:t>
+      </w:r>
+      <w:r>
+        <w:rPr>
+          <w:i/>
+        </w:rPr>
+        <w:t xml:space="preserve"> t</w:t>
+      </w:r>
+      <w:r>
+        <w:rPr>
+          <w:i/>
+        </w:rPr>
+        <w:t>he dataset is small and the cities have</w:t>
+      </w:r>
+      <w:r>
+        <w:rPr>
+          <w:i/>
+        </w:rPr>
+        <w:t xml:space="preserve"> an outlier in only one field.</w:t>
+      </w:r>
+    </w:p>
+    <w:p>
       <w:bookmarkStart w:id="0" w:name="_GoBack"/>
       <w:bookmarkEnd w:id="0"/>
     </w:p>
-    <w:p/>
     <w:p>
       <w:pPr>
         <w:rPr>

</xml_diff>